<commit_message>
Add URL to GitHub Repository to word document
</commit_message>
<xml_diff>
--- a/Week 1 Coding Assignment.docx
+++ b/Week 1 Coding Assignment.docx
@@ -939,16 +939,31 @@
     <w:p>
       <w:pPr>
         <w:rPr>
+          <w:bCs/>
+          <w:szCs w:val="24"/>
+        </w:rPr>
+      </w:pPr>
+      <w:r>
+        <w:rPr>
           <w:b/>
           <w:szCs w:val="24"/>
         </w:rPr>
-      </w:pPr>
+        <w:lastRenderedPageBreak/>
+        <w:t>URL to GitHub Repository:</w:t>
+      </w:r>
       <w:r>
         <w:rPr>
           <w:b/>
           <w:szCs w:val="24"/>
         </w:rPr>
-        <w:t>URL to GitHub Repository:</w:t>
+        <w:t xml:space="preserve"> </w:t>
+      </w:r>
+      <w:r>
+        <w:rPr>
+          <w:bCs/>
+          <w:szCs w:val="24"/>
+        </w:rPr>
+        <w:t>https://github.com/jamesaiello42/Intro-to-Java-Week-1-Coding-Assignment</w:t>
       </w:r>
     </w:p>
     <w:sectPr>

</xml_diff>